<commit_message>
Logikai feladványok és redundancia átnézése
</commit_message>
<xml_diff>
--- a/CP_Dolgozat/Logikai feladványok bevezető.docx
+++ b/CP_Dolgozat/Logikai feladványok bevezető.docx
@@ -1,6 +1,6 @@
 
 <file path=word/document.xml><?xml version="1.0" encoding="utf-8"?>
-<w:document xmlns:wpc="http://schemas.microsoft.com/office/word/2010/wordprocessingCanvas" xmlns:cx="http://schemas.microsoft.com/office/drawing/2014/chartex" xmlns:cx1="http://schemas.microsoft.com/office/drawing/2015/9/8/chartex" xmlns:cx2="http://schemas.microsoft.com/office/drawing/2015/10/21/chartex" xmlns:cx3="http://schemas.microsoft.com/office/drawing/2016/5/9/chartex" xmlns:cx4="http://schemas.microsoft.com/office/drawing/2016/5/10/chartex" xmlns:cx5="http://schemas.microsoft.com/office/drawing/2016/5/11/chartex" xmlns:cx6="http://schemas.microsoft.com/office/drawing/2016/5/12/chartex" xmlns:cx7="http://schemas.microsoft.com/office/drawing/2016/5/13/chartex" xmlns:cx8="http://schemas.microsoft.com/office/drawing/2016/5/14/chartex" xmlns:mc="http://schemas.openxmlformats.org/markup-compatibility/2006" xmlns:aink="http://schemas.microsoft.com/office/drawing/2016/ink" xmlns:am3d="http://schemas.microsoft.com/office/drawing/2017/model3d" xmlns:o="urn:schemas-microsoft-com:office:office" xmlns:r="http://schemas.openxmlformats.org/officeDocument/2006/relationships" xmlns:m="http://schemas.openxmlformats.org/officeDocument/2006/math" xmlns:v="urn:schemas-microsoft-com:vml" xmlns:wp14="http://schemas.microsoft.com/office/word/2010/wordprocessingDrawing" xmlns:wp="http://schemas.openxmlformats.org/drawingml/2006/wordprocessingDrawing" xmlns:w10="urn:schemas-microsoft-com:office:word" xmlns:w="http://schemas.openxmlformats.org/wordprocessingml/2006/main" xmlns:w14="http://schemas.microsoft.com/office/word/2010/wordml" xmlns:w15="http://schemas.microsoft.com/office/word/2012/wordml" xmlns:w16cid="http://schemas.microsoft.com/office/word/2016/wordml/cid" xmlns:w16se="http://schemas.microsoft.com/office/word/2015/wordml/symex" xmlns:wpg="http://schemas.microsoft.com/office/word/2010/wordprocessingGroup" xmlns:wpi="http://schemas.microsoft.com/office/word/2010/wordprocessingInk" xmlns:wne="http://schemas.microsoft.com/office/word/2006/wordml" xmlns:wps="http://schemas.microsoft.com/office/word/2010/wordprocessingShape" mc:Ignorable="w14 w15 w16se w16cid wp14">
+<w:document xmlns:wpc="http://schemas.microsoft.com/office/word/2010/wordprocessingCanvas" xmlns:cx="http://schemas.microsoft.com/office/drawing/2014/chartex" xmlns:cx1="http://schemas.microsoft.com/office/drawing/2015/9/8/chartex" xmlns:mc="http://schemas.openxmlformats.org/markup-compatibility/2006" xmlns:o="urn:schemas-microsoft-com:office:office" xmlns:r="http://schemas.openxmlformats.org/officeDocument/2006/relationships" xmlns:m="http://schemas.openxmlformats.org/officeDocument/2006/math" xmlns:v="urn:schemas-microsoft-com:vml" xmlns:wp14="http://schemas.microsoft.com/office/word/2010/wordprocessingDrawing" xmlns:wp="http://schemas.openxmlformats.org/drawingml/2006/wordprocessingDrawing" xmlns:w10="urn:schemas-microsoft-com:office:word" xmlns:w="http://schemas.openxmlformats.org/wordprocessingml/2006/main" xmlns:w14="http://schemas.microsoft.com/office/word/2010/wordml" xmlns:w15="http://schemas.microsoft.com/office/word/2012/wordml" xmlns:w16se="http://schemas.microsoft.com/office/word/2015/wordml/symex" xmlns:wpg="http://schemas.microsoft.com/office/word/2010/wordprocessingGroup" xmlns:wpi="http://schemas.microsoft.com/office/word/2010/wordprocessingInk" xmlns:wne="http://schemas.microsoft.com/office/word/2006/wordml" xmlns:wps="http://schemas.microsoft.com/office/word/2010/wordprocessingShape" mc:Ignorable="w14 w15 w16se wp14">
   <w:body>
     <w:p>
       <w:pPr>
@@ -15,13 +15,7 @@
         <w:rPr>
           <w:color w:val="000000" w:themeColor="text1"/>
         </w:rPr>
-        <w:t>Logikai feladványok</w:t>
-      </w:r>
-      <w:r>
-        <w:rPr>
-          <w:color w:val="000000" w:themeColor="text1"/>
-        </w:rPr>
-        <w:t xml:space="preserve"> bevezető</w:t>
+        <w:t>Logikai feladványok bevezető</w:t>
       </w:r>
     </w:p>
     <w:p>
@@ -38,7 +32,25 @@
           <w:sz w:val="24"/>
           <w:szCs w:val="24"/>
         </w:rPr>
-        <w:t xml:space="preserve">A címben lévő logika szóról az első érdemleges információnk </w:t>
+        <w:t xml:space="preserve">A címben lévő logika szóról az első érdemleges </w:t>
+      </w:r>
+      <w:proofErr w:type="gramStart"/>
+      <w:r>
+        <w:rPr>
+          <w:rFonts w:ascii="Times New Roman" w:hAnsi="Times New Roman" w:cs="Times New Roman"/>
+          <w:sz w:val="24"/>
+          <w:szCs w:val="24"/>
+        </w:rPr>
+        <w:t>információnk</w:t>
+      </w:r>
+      <w:proofErr w:type="gramEnd"/>
+      <w:r>
+        <w:rPr>
+          <w:rFonts w:ascii="Times New Roman" w:hAnsi="Times New Roman" w:cs="Times New Roman"/>
+          <w:sz w:val="24"/>
+          <w:szCs w:val="24"/>
+        </w:rPr>
+        <w:t xml:space="preserve"> </w:t>
       </w:r>
       <w:r>
         <w:rPr>
@@ -57,21 +69,125 @@
           <w:szCs w:val="24"/>
         </w:rPr>
       </w:pPr>
-      <w:r>
-        <w:rPr>
-          <w:rFonts w:ascii="Times New Roman" w:hAnsi="Times New Roman" w:cs="Times New Roman"/>
-          <w:sz w:val="24"/>
-          <w:szCs w:val="24"/>
-        </w:rPr>
-        <w:t>A összes vizsgált feladatunk a logikára épül, ezért is kapták a „logikai feladvány” nevet.</w:t>
-      </w:r>
-      <w:r>
-        <w:rPr>
-          <w:rFonts w:ascii="Times New Roman" w:hAnsi="Times New Roman" w:cs="Times New Roman"/>
-          <w:sz w:val="24"/>
-          <w:szCs w:val="24"/>
-        </w:rPr>
-        <w:t xml:space="preserve"> Mi részletesebben az „Einstein-féle” esetekkel dolgoztunk. Ezekben a feladatokban adottak személyek és hozzájuk több személyes dolog is úgy, hogy </w:t>
+      <w:proofErr w:type="gramStart"/>
+      <w:r>
+        <w:rPr>
+          <w:rFonts w:ascii="Times New Roman" w:hAnsi="Times New Roman" w:cs="Times New Roman"/>
+          <w:sz w:val="24"/>
+          <w:szCs w:val="24"/>
+        </w:rPr>
+        <w:t>A</w:t>
+      </w:r>
+      <w:proofErr w:type="gramEnd"/>
+      <w:r>
+        <w:rPr>
+          <w:rFonts w:ascii="Times New Roman" w:hAnsi="Times New Roman" w:cs="Times New Roman"/>
+          <w:sz w:val="24"/>
+          <w:szCs w:val="24"/>
+        </w:rPr>
+        <w:t xml:space="preserve"> összes vizsgált feladatunk a logikára épül, ezért is kapták a „logikai feladvány” nevet.</w:t>
+      </w:r>
+      <w:r>
+        <w:rPr>
+          <w:rFonts w:ascii="Times New Roman" w:hAnsi="Times New Roman" w:cs="Times New Roman"/>
+          <w:sz w:val="24"/>
+          <w:szCs w:val="24"/>
+        </w:rPr>
+        <w:t xml:space="preserve"> Mi részletesebben az „</w:t>
+      </w:r>
+      <w:commentRangeStart w:id="0"/>
+      <w:r>
+        <w:rPr>
+          <w:rFonts w:ascii="Times New Roman" w:hAnsi="Times New Roman" w:cs="Times New Roman"/>
+          <w:sz w:val="24"/>
+          <w:szCs w:val="24"/>
+        </w:rPr>
+        <w:t>Einstein-féle</w:t>
+      </w:r>
+      <w:commentRangeEnd w:id="0"/>
+      <w:r>
+        <w:rPr>
+          <w:rStyle w:val="Jegyzethivatkozs"/>
+        </w:rPr>
+        <w:commentReference w:id="0"/>
+      </w:r>
+      <w:r>
+        <w:rPr>
+          <w:rFonts w:ascii="Times New Roman" w:hAnsi="Times New Roman" w:cs="Times New Roman"/>
+          <w:sz w:val="24"/>
+          <w:szCs w:val="24"/>
+        </w:rPr>
+        <w:t xml:space="preserve">” esetekkel dolgoztunk. Ezekben a feladatokban adottak személyek és hozzájuk több személyes </w:t>
+      </w:r>
+      <w:del w:id="1" w:author="Osz Oliver" w:date="2018-02-26T12:56:00Z">
+        <w:r>
+          <w:rPr>
+            <w:rFonts w:ascii="Times New Roman" w:hAnsi="Times New Roman" w:cs="Times New Roman"/>
+            <w:sz w:val="24"/>
+            <w:szCs w:val="24"/>
+          </w:rPr>
+          <w:delText xml:space="preserve">dolog is úgy, hogy </w:delText>
+        </w:r>
+        <w:r>
+          <w:rPr>
+            <w:rFonts w:ascii="Times New Roman" w:hAnsi="Times New Roman" w:cs="Times New Roman"/>
+            <w:sz w:val="24"/>
+            <w:szCs w:val="24"/>
+          </w:rPr>
+          <w:delText>egy</w:delText>
+        </w:r>
+        <w:r>
+          <w:rPr>
+            <w:rFonts w:ascii="Times New Roman" w:hAnsi="Times New Roman" w:cs="Times New Roman"/>
+            <w:sz w:val="24"/>
+            <w:szCs w:val="24"/>
+          </w:rPr>
+          <w:delText xml:space="preserve"> </w:delText>
+        </w:r>
+      </w:del>
+      <w:r>
+        <w:rPr>
+          <w:rFonts w:ascii="Times New Roman" w:hAnsi="Times New Roman" w:cs="Times New Roman"/>
+          <w:sz w:val="24"/>
+          <w:szCs w:val="24"/>
+        </w:rPr>
+        <w:t xml:space="preserve">tulajdonság vagy </w:t>
+      </w:r>
+      <w:del w:id="2" w:author="Osz Oliver" w:date="2018-02-26T12:56:00Z">
+        <w:r>
+          <w:rPr>
+            <w:rFonts w:ascii="Times New Roman" w:hAnsi="Times New Roman" w:cs="Times New Roman"/>
+            <w:sz w:val="24"/>
+            <w:szCs w:val="24"/>
+          </w:rPr>
+          <w:delText xml:space="preserve">személyes </w:delText>
+        </w:r>
+      </w:del>
+      <w:r>
+        <w:rPr>
+          <w:rFonts w:ascii="Times New Roman" w:hAnsi="Times New Roman" w:cs="Times New Roman"/>
+          <w:sz w:val="24"/>
+          <w:szCs w:val="24"/>
+        </w:rPr>
+        <w:t>tárgy</w:t>
+      </w:r>
+      <w:ins w:id="3" w:author="Osz Oliver" w:date="2018-02-26T12:56:00Z">
+        <w:r>
+          <w:rPr>
+            <w:rFonts w:ascii="Times New Roman" w:hAnsi="Times New Roman" w:cs="Times New Roman"/>
+            <w:sz w:val="24"/>
+            <w:szCs w:val="24"/>
+          </w:rPr>
+          <w:t>, melyek mindegyike</w:t>
+        </w:r>
+      </w:ins>
+      <w:r>
+        <w:rPr>
+          <w:rFonts w:ascii="Times New Roman" w:hAnsi="Times New Roman" w:cs="Times New Roman"/>
+          <w:sz w:val="24"/>
+          <w:szCs w:val="24"/>
+        </w:rPr>
+        <w:t xml:space="preserve"> csak </w:t>
       </w:r>
       <w:r>
         <w:rPr>
@@ -87,56 +203,96 @@
           <w:sz w:val="24"/>
           <w:szCs w:val="24"/>
         </w:rPr>
-        <w:t xml:space="preserve"> tulajdonság vagy személyes tárgy csak </w:t>
-      </w:r>
-      <w:r>
-        <w:rPr>
-          <w:rFonts w:ascii="Times New Roman" w:hAnsi="Times New Roman" w:cs="Times New Roman"/>
-          <w:sz w:val="24"/>
-          <w:szCs w:val="24"/>
-        </w:rPr>
-        <w:t>egy</w:t>
-      </w:r>
-      <w:r>
-        <w:rPr>
-          <w:rFonts w:ascii="Times New Roman" w:hAnsi="Times New Roman" w:cs="Times New Roman"/>
-          <w:sz w:val="24"/>
-          <w:szCs w:val="24"/>
-        </w:rPr>
-        <w:t xml:space="preserve"> bizonyos emberhez tartozik, ám az elején nem tudjuk ezeket egymáshoz kötni. Ahhoz, hogy megtudjuk a végeredmény, megadnak bizonyos dolgokat, </w:t>
-      </w:r>
-      <w:r>
-        <w:rPr>
-          <w:rFonts w:ascii="Times New Roman" w:hAnsi="Times New Roman" w:cs="Times New Roman"/>
-          <w:sz w:val="24"/>
-          <w:szCs w:val="24"/>
-        </w:rPr>
-        <w:t>amike</w:t>
-      </w:r>
-      <w:r>
-        <w:rPr>
-          <w:rFonts w:ascii="Times New Roman" w:hAnsi="Times New Roman" w:cs="Times New Roman"/>
-          <w:sz w:val="24"/>
-          <w:szCs w:val="24"/>
-        </w:rPr>
-        <w:t>n, ha végig megyünk</w:t>
-      </w:r>
-      <w:r>
-        <w:rPr>
-          <w:rFonts w:ascii="Times New Roman" w:hAnsi="Times New Roman" w:cs="Times New Roman"/>
-          <w:sz w:val="24"/>
-          <w:szCs w:val="24"/>
-        </w:rPr>
-        <w:t>, akkor a sok segédanyag végül kiadja a megoldást. Külön megjegyezném, hogy csak és kizárólag egy féle mód jöhet ki megoldásként.</w:t>
-      </w:r>
-      <w:r>
-        <w:rPr>
-          <w:rFonts w:ascii="Times New Roman" w:hAnsi="Times New Roman" w:cs="Times New Roman"/>
-          <w:sz w:val="24"/>
-          <w:szCs w:val="24"/>
-        </w:rPr>
-        <w:t xml:space="preserve"> Ez az egyik fő eltérés a logikai feladványok és a hozzárendelési feladatok között.</w:t>
-      </w:r>
+        <w:t xml:space="preserve"> bizonyos emberhez tartozik, </w:t>
+      </w:r>
+      <w:ins w:id="4" w:author="Osz Oliver" w:date="2018-02-26T12:57:00Z">
+        <w:r>
+          <w:rPr>
+            <w:rFonts w:ascii="Times New Roman" w:hAnsi="Times New Roman" w:cs="Times New Roman"/>
+            <w:sz w:val="24"/>
+            <w:szCs w:val="24"/>
+          </w:rPr>
+          <w:t>de hogy melyik kihez, annak a meghatározása maga a feladat.</w:t>
+        </w:r>
+      </w:ins>
+      <w:del w:id="5" w:author="Osz Oliver" w:date="2018-02-26T12:58:00Z">
+        <w:r>
+          <w:rPr>
+            <w:rFonts w:ascii="Times New Roman" w:hAnsi="Times New Roman" w:cs="Times New Roman"/>
+            <w:sz w:val="24"/>
+            <w:szCs w:val="24"/>
+          </w:rPr>
+          <w:delText>ám az elején nem tudjuk ezeket egymáshoz kötni. Ahhoz, hogy megtudjuk a végeredmény</w:delText>
+        </w:r>
+        <w:r>
+          <w:rPr>
+            <w:rFonts w:ascii="Times New Roman" w:hAnsi="Times New Roman" w:cs="Times New Roman"/>
+            <w:sz w:val="24"/>
+            <w:szCs w:val="24"/>
+          </w:rPr>
+          <w:delText>t</w:delText>
+        </w:r>
+        <w:r>
+          <w:rPr>
+            <w:rFonts w:ascii="Times New Roman" w:hAnsi="Times New Roman" w:cs="Times New Roman"/>
+            <w:sz w:val="24"/>
+            <w:szCs w:val="24"/>
+          </w:rPr>
+          <w:delText xml:space="preserve">, megadnak bizonyos dolgokat, </w:delText>
+        </w:r>
+        <w:r>
+          <w:rPr>
+            <w:rFonts w:ascii="Times New Roman" w:hAnsi="Times New Roman" w:cs="Times New Roman"/>
+            <w:sz w:val="24"/>
+            <w:szCs w:val="24"/>
+          </w:rPr>
+          <w:delText>amike</w:delText>
+        </w:r>
+        <w:r>
+          <w:rPr>
+            <w:rFonts w:ascii="Times New Roman" w:hAnsi="Times New Roman" w:cs="Times New Roman"/>
+            <w:sz w:val="24"/>
+            <w:szCs w:val="24"/>
+          </w:rPr>
+          <w:delText>n, ha végig megyünk</w:delText>
+        </w:r>
+        <w:r>
+          <w:rPr>
+            <w:rFonts w:ascii="Times New Roman" w:hAnsi="Times New Roman" w:cs="Times New Roman"/>
+            <w:sz w:val="24"/>
+            <w:szCs w:val="24"/>
+          </w:rPr>
+          <w:delText>, akkor a sok segédanyag végül kiadja a megoldást. Külön megjegyezném, hogy csak és kizárólag egy féle mód jöhet ki megoldásként.</w:delText>
+        </w:r>
+        <w:r>
+          <w:rPr>
+            <w:rFonts w:ascii="Times New Roman" w:hAnsi="Times New Roman" w:cs="Times New Roman"/>
+            <w:sz w:val="24"/>
+            <w:szCs w:val="24"/>
+          </w:rPr>
+          <w:delText xml:space="preserve"> Ez az egyik fő eltérés a logikai feladványok és a hozzárendelési feladatok között.</w:delText>
+        </w:r>
+      </w:del>
+      <w:ins w:id="6" w:author="Osz Oliver" w:date="2018-02-26T12:58:00Z">
+        <w:r>
+          <w:rPr>
+            <w:rFonts w:ascii="Times New Roman" w:hAnsi="Times New Roman" w:cs="Times New Roman"/>
+            <w:sz w:val="24"/>
+            <w:szCs w:val="24"/>
+          </w:rPr>
+          <w:t xml:space="preserve"> A feladvány megad néhány állítást a személyekről és tulajdonságaikról, melyekből </w:t>
+        </w:r>
+      </w:ins>
+      <w:ins w:id="7" w:author="Osz Oliver" w:date="2018-02-26T12:59:00Z">
+        <w:r>
+          <w:rPr>
+            <w:rFonts w:ascii="Times New Roman" w:hAnsi="Times New Roman" w:cs="Times New Roman"/>
+            <w:sz w:val="24"/>
+            <w:szCs w:val="24"/>
+          </w:rPr>
+          <w:t>levezethető a helyes hozzárendelés.</w:t>
+        </w:r>
+      </w:ins>
     </w:p>
     <w:p>
       <w:pPr>
@@ -152,31 +308,49 @@
           <w:sz w:val="24"/>
           <w:szCs w:val="24"/>
         </w:rPr>
-        <w:t xml:space="preserve">A hozzárendelési feladatok nagyon hasonlítanak az általunk vizsgált feladatokhoz, de sok dologban el is térnek tőlük. Az egyik talán legszembetűnőbb különbség, hogy ezek a modellek egy opcionális, azaz lehetséges megoldást adnak, azaz több eredmény is születhet, míg nálunk fontos </w:t>
-      </w:r>
-      <w:r>
-        <w:rPr>
-          <w:rFonts w:ascii="Times New Roman" w:hAnsi="Times New Roman" w:cs="Times New Roman"/>
-          <w:sz w:val="24"/>
-          <w:szCs w:val="24"/>
-        </w:rPr>
-        <w:t xml:space="preserve">az egyediség, amit a különleges korlátozások tesznek lehetővé. Ám ennek a kizárólagosságnak hatalmas hátránya, hogy ez miatt nem lehet </w:t>
-      </w:r>
-      <w:r>
-        <w:rPr>
-          <w:rFonts w:ascii="Times New Roman" w:hAnsi="Times New Roman" w:cs="Times New Roman"/>
-          <w:sz w:val="24"/>
-          <w:szCs w:val="24"/>
-        </w:rPr>
-        <w:t>konkrét</w:t>
-      </w:r>
-      <w:r>
-        <w:rPr>
-          <w:rFonts w:ascii="Times New Roman" w:hAnsi="Times New Roman" w:cs="Times New Roman"/>
-          <w:sz w:val="24"/>
-          <w:szCs w:val="24"/>
-        </w:rPr>
-        <w:t xml:space="preserve"> megoldó programot használni ezeknél a feladatoknál, mint a hozzárendelésieknél.</w:t>
+        <w:t xml:space="preserve">A hozzárendelési feladatok nagyon hasonlítanak az általunk vizsgált feladatokhoz, de sok dologban el is térnek tőlük. </w:t>
+      </w:r>
+      <w:commentRangeStart w:id="8"/>
+      <w:del w:id="9" w:author="Osz Oliver" w:date="2018-02-26T13:01:00Z">
+        <w:r>
+          <w:rPr>
+            <w:rFonts w:ascii="Times New Roman" w:hAnsi="Times New Roman" w:cs="Times New Roman"/>
+            <w:sz w:val="24"/>
+            <w:szCs w:val="24"/>
+          </w:rPr>
+          <w:delText xml:space="preserve">Az egyik talán legszembetűnőbb különbség, hogy ezek a modellek egy opcionális, azaz lehetséges megoldást adnak, azaz több eredmény is születhet, míg nálunk fontos </w:delText>
+        </w:r>
+        <w:r>
+          <w:rPr>
+            <w:rFonts w:ascii="Times New Roman" w:hAnsi="Times New Roman" w:cs="Times New Roman"/>
+            <w:sz w:val="24"/>
+            <w:szCs w:val="24"/>
+          </w:rPr>
+          <w:delText xml:space="preserve">az egyediség, amit a különleges korlátozások tesznek lehetővé. Ám ennek a kizárólagosságnak hatalmas hátránya, hogy ez miatt nem lehet </w:delText>
+        </w:r>
+        <w:r>
+          <w:rPr>
+            <w:rFonts w:ascii="Times New Roman" w:hAnsi="Times New Roman" w:cs="Times New Roman"/>
+            <w:sz w:val="24"/>
+            <w:szCs w:val="24"/>
+          </w:rPr>
+          <w:delText>konkrét</w:delText>
+        </w:r>
+        <w:r>
+          <w:rPr>
+            <w:rFonts w:ascii="Times New Roman" w:hAnsi="Times New Roman" w:cs="Times New Roman"/>
+            <w:sz w:val="24"/>
+            <w:szCs w:val="24"/>
+          </w:rPr>
+          <w:delText xml:space="preserve"> megoldó programot használni ezeknél a feladatoknál, mint a hozzárendelésieknél.</w:delText>
+        </w:r>
+      </w:del>
+      <w:commentRangeEnd w:id="8"/>
+      <w:r>
+        <w:rPr>
+          <w:rStyle w:val="Jegyzethivatkozs"/>
+        </w:rPr>
+        <w:commentReference w:id="8"/>
       </w:r>
     </w:p>
     <w:p>
@@ -193,15 +367,79 @@
           <w:sz w:val="24"/>
           <w:szCs w:val="24"/>
         </w:rPr>
-        <w:t>Einstein feladatát egyes források szerint az emberiség csupán 2%-a képes megoldani, ami természetesen nem hiteles adat, de azt mindenképpen kifejezi, hogy bizony jó logikára van szükség hozzá.</w:t>
-      </w:r>
-      <w:r>
-        <w:rPr>
-          <w:rFonts w:ascii="Times New Roman" w:hAnsi="Times New Roman" w:cs="Times New Roman"/>
-          <w:sz w:val="24"/>
-          <w:szCs w:val="24"/>
-        </w:rPr>
-        <w:t xml:space="preserve"> Ez is bizonyítja, hogy egyes feladatoknál ahhoz, hogy megkapjuk az eredményt sok időt</w:t>
+        <w:t xml:space="preserve">Einstein feladatát egyes források szerint az emberiség csupán 2%-a képes megoldani, ami </w:t>
+      </w:r>
+      <w:del w:id="10" w:author="Osz Oliver" w:date="2018-02-26T13:08:00Z">
+        <w:r>
+          <w:rPr>
+            <w:rFonts w:ascii="Times New Roman" w:hAnsi="Times New Roman" w:cs="Times New Roman"/>
+            <w:sz w:val="24"/>
+            <w:szCs w:val="24"/>
+          </w:rPr>
+          <w:delText xml:space="preserve">természetesen </w:delText>
+        </w:r>
+      </w:del>
+      <w:r>
+        <w:rPr>
+          <w:rFonts w:ascii="Times New Roman" w:hAnsi="Times New Roman" w:cs="Times New Roman"/>
+          <w:sz w:val="24"/>
+          <w:szCs w:val="24"/>
+        </w:rPr>
+        <w:t xml:space="preserve">nem </w:t>
+      </w:r>
+      <w:del w:id="11" w:author="Osz Oliver" w:date="2018-02-26T13:08:00Z">
+        <w:r>
+          <w:rPr>
+            <w:rFonts w:ascii="Times New Roman" w:hAnsi="Times New Roman" w:cs="Times New Roman"/>
+            <w:sz w:val="24"/>
+            <w:szCs w:val="24"/>
+          </w:rPr>
+          <w:delText xml:space="preserve">hiteles </w:delText>
+        </w:r>
+      </w:del>
+      <w:ins w:id="12" w:author="Osz Oliver" w:date="2018-02-26T13:08:00Z">
+        <w:r>
+          <w:rPr>
+            <w:rFonts w:ascii="Times New Roman" w:hAnsi="Times New Roman" w:cs="Times New Roman"/>
+            <w:sz w:val="24"/>
+            <w:szCs w:val="24"/>
+          </w:rPr>
+          <w:t xml:space="preserve">tudományosan alátámasztott </w:t>
+        </w:r>
+      </w:ins>
+      <w:r>
+        <w:rPr>
+          <w:rFonts w:ascii="Times New Roman" w:hAnsi="Times New Roman" w:cs="Times New Roman"/>
+          <w:sz w:val="24"/>
+          <w:szCs w:val="24"/>
+        </w:rPr>
+        <w:t>adat, de azt mindenképpen kifejezi, hogy bizony jó logikára van szükség hozzá.</w:t>
+      </w:r>
+      <w:r>
+        <w:rPr>
+          <w:rFonts w:ascii="Times New Roman" w:hAnsi="Times New Roman" w:cs="Times New Roman"/>
+          <w:sz w:val="24"/>
+          <w:szCs w:val="24"/>
+        </w:rPr>
+        <w:t xml:space="preserve"> Ez is bizonyítja, hogy egyes feladatoknál ahhoz, hogy megkapjuk az </w:t>
+      </w:r>
+      <w:proofErr w:type="gramStart"/>
+      <w:r>
+        <w:rPr>
+          <w:rFonts w:ascii="Times New Roman" w:hAnsi="Times New Roman" w:cs="Times New Roman"/>
+          <w:sz w:val="24"/>
+          <w:szCs w:val="24"/>
+        </w:rPr>
+        <w:t>eredményt</w:t>
+      </w:r>
+      <w:proofErr w:type="gramEnd"/>
+      <w:r>
+        <w:rPr>
+          <w:rFonts w:ascii="Times New Roman" w:hAnsi="Times New Roman" w:cs="Times New Roman"/>
+          <w:sz w:val="24"/>
+          <w:szCs w:val="24"/>
+        </w:rPr>
+        <w:t xml:space="preserve"> sok időt</w:t>
       </w:r>
       <w:r>
         <w:rPr>
@@ -217,64 +455,102 @@
           <w:sz w:val="24"/>
           <w:szCs w:val="24"/>
         </w:rPr>
-        <w:t xml:space="preserve"> kell belefektetni a munkába. Éppen ezért mi próbáltuk e</w:t>
-      </w:r>
-      <w:r>
-        <w:rPr>
-          <w:rFonts w:ascii="Times New Roman" w:hAnsi="Times New Roman" w:cs="Times New Roman"/>
-          <w:sz w:val="24"/>
-          <w:szCs w:val="24"/>
-        </w:rPr>
-        <w:t>zt egy</w:t>
-      </w:r>
-      <w:r>
-        <w:rPr>
-          <w:rFonts w:ascii="Times New Roman" w:hAnsi="Times New Roman" w:cs="Times New Roman"/>
-          <w:sz w:val="24"/>
-          <w:szCs w:val="24"/>
-        </w:rPr>
-        <w:t xml:space="preserve"> kicsit </w:t>
-      </w:r>
-      <w:r>
-        <w:rPr>
-          <w:rFonts w:ascii="Times New Roman" w:hAnsi="Times New Roman" w:cs="Times New Roman"/>
-          <w:sz w:val="24"/>
-          <w:szCs w:val="24"/>
-        </w:rPr>
-        <w:t>leegyszerűsíteni</w:t>
-      </w:r>
-      <w:r>
-        <w:rPr>
-          <w:rFonts w:ascii="Times New Roman" w:hAnsi="Times New Roman" w:cs="Times New Roman"/>
-          <w:sz w:val="24"/>
-          <w:szCs w:val="24"/>
-        </w:rPr>
-        <w:t xml:space="preserve"> azzal, hogy ne </w:t>
-      </w:r>
-      <w:r>
-        <w:rPr>
-          <w:rFonts w:ascii="Times New Roman" w:hAnsi="Times New Roman" w:cs="Times New Roman"/>
-          <w:sz w:val="24"/>
-          <w:szCs w:val="24"/>
-        </w:rPr>
-        <w:t>„</w:t>
-      </w:r>
-      <w:r>
-        <w:rPr>
-          <w:rFonts w:ascii="Times New Roman" w:hAnsi="Times New Roman" w:cs="Times New Roman"/>
-          <w:sz w:val="24"/>
-          <w:szCs w:val="24"/>
-        </w:rPr>
-        <w:t>kézzel</w:t>
-      </w:r>
-      <w:r>
-        <w:rPr>
-          <w:rFonts w:ascii="Times New Roman" w:hAnsi="Times New Roman" w:cs="Times New Roman"/>
-          <w:sz w:val="24"/>
-          <w:szCs w:val="24"/>
-        </w:rPr>
-        <w:t>” kelljen „papíron” megoldani a feladatot, hanem egy számítógép csinálja ezt meg, egy előre megírt program segítségével.</w:t>
-      </w:r>
+        <w:t xml:space="preserve"> kell belefektetni a munkába. Éppen ezért</w:t>
+      </w:r>
+      <w:ins w:id="13" w:author="Osz Oliver" w:date="2018-02-26T13:11:00Z">
+        <w:r>
+          <w:rPr>
+            <w:rFonts w:ascii="Times New Roman" w:hAnsi="Times New Roman" w:cs="Times New Roman"/>
+            <w:sz w:val="24"/>
+            <w:szCs w:val="24"/>
+          </w:rPr>
+          <w:t xml:space="preserve"> </w:t>
+        </w:r>
+        <w:r>
+          <w:rPr>
+            <w:rFonts w:ascii="Times New Roman" w:hAnsi="Times New Roman" w:cs="Times New Roman"/>
+            <w:sz w:val="24"/>
+            <w:szCs w:val="24"/>
+          </w:rPr>
+          <w:t>vizsgáltuk azt, hogy hogyan lehet az ilyen feladványok megoldását számítógépes segítséggel meghatározni.</w:t>
+        </w:r>
+      </w:ins>
+      <w:del w:id="14" w:author="Osz Oliver" w:date="2018-02-26T13:11:00Z">
+        <w:r>
+          <w:rPr>
+            <w:rFonts w:ascii="Times New Roman" w:hAnsi="Times New Roman" w:cs="Times New Roman"/>
+            <w:sz w:val="24"/>
+            <w:szCs w:val="24"/>
+          </w:rPr>
+          <w:delText xml:space="preserve"> mi próbáltuk e</w:delText>
+        </w:r>
+        <w:r>
+          <w:rPr>
+            <w:rFonts w:ascii="Times New Roman" w:hAnsi="Times New Roman" w:cs="Times New Roman"/>
+            <w:sz w:val="24"/>
+            <w:szCs w:val="24"/>
+          </w:rPr>
+          <w:delText>zt egy</w:delText>
+        </w:r>
+        <w:r>
+          <w:rPr>
+            <w:rFonts w:ascii="Times New Roman" w:hAnsi="Times New Roman" w:cs="Times New Roman"/>
+            <w:sz w:val="24"/>
+            <w:szCs w:val="24"/>
+          </w:rPr>
+          <w:delText xml:space="preserve"> kicsit </w:delText>
+        </w:r>
+        <w:r>
+          <w:rPr>
+            <w:rFonts w:ascii="Times New Roman" w:hAnsi="Times New Roman" w:cs="Times New Roman"/>
+            <w:sz w:val="24"/>
+            <w:szCs w:val="24"/>
+          </w:rPr>
+          <w:delText>leegyszerűsíteni</w:delText>
+        </w:r>
+        <w:r>
+          <w:rPr>
+            <w:rFonts w:ascii="Times New Roman" w:hAnsi="Times New Roman" w:cs="Times New Roman"/>
+            <w:sz w:val="24"/>
+            <w:szCs w:val="24"/>
+          </w:rPr>
+          <w:delText xml:space="preserve"> azzal, hogy ne </w:delText>
+        </w:r>
+        <w:r>
+          <w:rPr>
+            <w:rFonts w:ascii="Times New Roman" w:hAnsi="Times New Roman" w:cs="Times New Roman"/>
+            <w:sz w:val="24"/>
+            <w:szCs w:val="24"/>
+          </w:rPr>
+          <w:delText>„</w:delText>
+        </w:r>
+        <w:r>
+          <w:rPr>
+            <w:rFonts w:ascii="Times New Roman" w:hAnsi="Times New Roman" w:cs="Times New Roman"/>
+            <w:sz w:val="24"/>
+            <w:szCs w:val="24"/>
+          </w:rPr>
+          <w:delText>kézzel</w:delText>
+        </w:r>
+        <w:r>
+          <w:rPr>
+            <w:rFonts w:ascii="Times New Roman" w:hAnsi="Times New Roman" w:cs="Times New Roman"/>
+            <w:sz w:val="24"/>
+            <w:szCs w:val="24"/>
+          </w:rPr>
+          <w:delText xml:space="preserve">” kelljen </w:delText>
+        </w:r>
+        <w:bookmarkStart w:id="15" w:name="_GoBack"/>
+        <w:bookmarkEnd w:id="15"/>
+        <w:r>
+          <w:rPr>
+            <w:rFonts w:ascii="Times New Roman" w:hAnsi="Times New Roman" w:cs="Times New Roman"/>
+            <w:sz w:val="24"/>
+            <w:szCs w:val="24"/>
+          </w:rPr>
+          <w:delText>„papíron” megoldani a feladatot, hanem egy számítógép csinálja ezt meg, egy előre megírt program segítségével.</w:delText>
+        </w:r>
+      </w:del>
     </w:p>
     <w:p>
       <w:pPr>
@@ -298,7 +574,7 @@
           <w:szCs w:val="24"/>
         </w:rPr>
       </w:pPr>
-      <w:hyperlink r:id="rId4" w:history="1">
+      <w:hyperlink r:id="rId6" w:history="1">
         <w:r>
           <w:rPr>
             <w:rStyle w:val="Hiperhivatkozs"/>
@@ -326,8 +602,6 @@
           <w:szCs w:val="24"/>
         </w:rPr>
       </w:pPr>
-      <w:bookmarkStart w:id="0" w:name="_GoBack"/>
-      <w:bookmarkEnd w:id="0"/>
     </w:p>
     <w:p>
       <w:r>
@@ -349,8 +623,89 @@
 </w:document>
 </file>
 
+<file path=word/comments.xml><?xml version="1.0" encoding="utf-8"?>
+<w:comments xmlns:wpc="http://schemas.microsoft.com/office/word/2010/wordprocessingCanvas" xmlns:cx="http://schemas.microsoft.com/office/drawing/2014/chartex" xmlns:cx1="http://schemas.microsoft.com/office/drawing/2015/9/8/chartex" xmlns:mc="http://schemas.openxmlformats.org/markup-compatibility/2006" xmlns:o="urn:schemas-microsoft-com:office:office" xmlns:r="http://schemas.openxmlformats.org/officeDocument/2006/relationships" xmlns:m="http://schemas.openxmlformats.org/officeDocument/2006/math" xmlns:v="urn:schemas-microsoft-com:vml" xmlns:wp14="http://schemas.microsoft.com/office/word/2010/wordprocessingDrawing" xmlns:wp="http://schemas.openxmlformats.org/drawingml/2006/wordprocessingDrawing" xmlns:w10="urn:schemas-microsoft-com:office:word" xmlns:w="http://schemas.openxmlformats.org/wordprocessingml/2006/main" xmlns:w14="http://schemas.microsoft.com/office/word/2010/wordml" xmlns:w15="http://schemas.microsoft.com/office/word/2012/wordml" xmlns:w16se="http://schemas.microsoft.com/office/word/2015/wordml/symex" xmlns:wpg="http://schemas.microsoft.com/office/word/2010/wordprocessingGroup" xmlns:wpi="http://schemas.microsoft.com/office/word/2010/wordprocessingInk" xmlns:wne="http://schemas.microsoft.com/office/word/2006/wordml" xmlns:wps="http://schemas.microsoft.com/office/word/2010/wordprocessingShape" mc:Ignorable="w14 w15 w16se wp14">
+  <w:comment w:id="0" w:author="Osz Oliver" w:date="2018-02-26T13:12:00Z" w:initials="OO">
+    <w:p>
+      <w:pPr>
+        <w:pStyle w:val="Jegyzetszveg"/>
+      </w:pPr>
+      <w:r>
+        <w:rPr>
+          <w:rStyle w:val="Jegyzethivatkozs"/>
+        </w:rPr>
+        <w:annotationRef/>
+      </w:r>
+      <w:r>
+        <w:t>Ide valahova be is lehetne idézni az „eredeti” feladat szövegét.</w:t>
+      </w:r>
+    </w:p>
+  </w:comment>
+  <w:comment w:id="8" w:author="Osz Oliver" w:date="2018-02-26T13:01:00Z" w:initials="OO">
+    <w:p>
+      <w:pPr>
+        <w:pStyle w:val="Jegyzetszveg"/>
+      </w:pPr>
+      <w:r>
+        <w:rPr>
+          <w:rStyle w:val="Jegyzethivatkozs"/>
+        </w:rPr>
+        <w:annotationRef/>
+      </w:r>
+      <w:r>
+        <w:t xml:space="preserve">Ez nem igaz. A fő különbség, hogy a hozzárendelési feladat egy optimalizálási feladat, ahol </w:t>
+      </w:r>
+      <w:r>
+        <w:t>sok megoldás közül keressük a legjobbat valamilyen célfüggvény szerint. Ott minden hozzárendelés egy lehetséges megoldás, nincsenek korlátozások, legfeljebb olyan, hogy nem mindent lehet mindenhez hozzárendelni.</w:t>
+      </w:r>
+    </w:p>
+    <w:p>
+      <w:pPr>
+        <w:pStyle w:val="Jegyzetszveg"/>
+      </w:pPr>
+    </w:p>
+    <w:p>
+      <w:pPr>
+        <w:pStyle w:val="Jegyzetszveg"/>
+      </w:pPr>
+      <w:r>
+        <w:t>Ami miatt nem lehet a hozzárendelési feladatokra kifejlesztett módszereket (pl. a magyar módszert) alkalmazni a logikai feladványokra, az ezek a logikai állítások, amik több hozzárendelés együttes viszonyára utalnak.</w:t>
+      </w:r>
+    </w:p>
+    <w:p>
+      <w:pPr>
+        <w:pStyle w:val="Jegyzetszveg"/>
+      </w:pPr>
+    </w:p>
+    <w:p>
+      <w:pPr>
+        <w:pStyle w:val="Jegyzetszveg"/>
+      </w:pPr>
+      <w:r>
+        <w:t>Hozzárendelési feladatra is kéne írni egy rövid példát.</w:t>
+      </w:r>
+    </w:p>
+  </w:comment>
+</w:comments>
+</file>
+
+<file path=word/commentsExtended.xml><?xml version="1.0" encoding="utf-8"?>
+<w15:commentsEx xmlns:wpc="http://schemas.microsoft.com/office/word/2010/wordprocessingCanvas" xmlns:cx="http://schemas.microsoft.com/office/drawing/2014/chartex" xmlns:cx1="http://schemas.microsoft.com/office/drawing/2015/9/8/chartex" xmlns:mc="http://schemas.openxmlformats.org/markup-compatibility/2006" xmlns:o="urn:schemas-microsoft-com:office:office" xmlns:r="http://schemas.openxmlformats.org/officeDocument/2006/relationships" xmlns:m="http://schemas.openxmlformats.org/officeDocument/2006/math" xmlns:v="urn:schemas-microsoft-com:vml" xmlns:wp14="http://schemas.microsoft.com/office/word/2010/wordprocessingDrawing" xmlns:wp="http://schemas.openxmlformats.org/drawingml/2006/wordprocessingDrawing" xmlns:w10="urn:schemas-microsoft-com:office:word" xmlns:w="http://schemas.openxmlformats.org/wordprocessingml/2006/main" xmlns:w14="http://schemas.microsoft.com/office/word/2010/wordml" xmlns:w15="http://schemas.microsoft.com/office/word/2012/wordml" xmlns:w16se="http://schemas.microsoft.com/office/word/2015/wordml/symex" xmlns:wpg="http://schemas.microsoft.com/office/word/2010/wordprocessingGroup" xmlns:wpi="http://schemas.microsoft.com/office/word/2010/wordprocessingInk" xmlns:wne="http://schemas.microsoft.com/office/word/2006/wordml" xmlns:wps="http://schemas.microsoft.com/office/word/2010/wordprocessingShape" mc:Ignorable="w14 w15 w16se wp14">
+  <w15:commentEx w15:paraId="290E2742" w15:done="0"/>
+  <w15:commentEx w15:paraId="06769A67" w15:done="0"/>
+</w15:commentsEx>
+</file>
+
+<file path=word/people.xml><?xml version="1.0" encoding="utf-8"?>
+<w15:people xmlns:wpc="http://schemas.microsoft.com/office/word/2010/wordprocessingCanvas" xmlns:cx="http://schemas.microsoft.com/office/drawing/2014/chartex" xmlns:cx1="http://schemas.microsoft.com/office/drawing/2015/9/8/chartex" xmlns:mc="http://schemas.openxmlformats.org/markup-compatibility/2006" xmlns:o="urn:schemas-microsoft-com:office:office" xmlns:r="http://schemas.openxmlformats.org/officeDocument/2006/relationships" xmlns:m="http://schemas.openxmlformats.org/officeDocument/2006/math" xmlns:v="urn:schemas-microsoft-com:vml" xmlns:wp14="http://schemas.microsoft.com/office/word/2010/wordprocessingDrawing" xmlns:wp="http://schemas.openxmlformats.org/drawingml/2006/wordprocessingDrawing" xmlns:w10="urn:schemas-microsoft-com:office:word" xmlns:w="http://schemas.openxmlformats.org/wordprocessingml/2006/main" xmlns:w14="http://schemas.microsoft.com/office/word/2010/wordml" xmlns:w15="http://schemas.microsoft.com/office/word/2012/wordml" xmlns:w16se="http://schemas.microsoft.com/office/word/2015/wordml/symex" xmlns:wpg="http://schemas.microsoft.com/office/word/2010/wordprocessingGroup" xmlns:wpi="http://schemas.microsoft.com/office/word/2010/wordprocessingInk" xmlns:wne="http://schemas.microsoft.com/office/word/2006/wordml" xmlns:wps="http://schemas.microsoft.com/office/word/2010/wordprocessingShape" mc:Ignorable="w14 w15 w16se wp14">
+  <w15:person w15:author="Osz Oliver">
+    <w15:presenceInfo w15:providerId="Windows Live" w15:userId="14a4ec83d2c887af"/>
+  </w15:person>
+</w15:people>
+</file>
+
 <file path=word/styles.xml><?xml version="1.0" encoding="utf-8"?>
-<w:styles xmlns:mc="http://schemas.openxmlformats.org/markup-compatibility/2006" xmlns:r="http://schemas.openxmlformats.org/officeDocument/2006/relationships" xmlns:w="http://schemas.openxmlformats.org/wordprocessingml/2006/main" xmlns:w14="http://schemas.microsoft.com/office/word/2010/wordml" xmlns:w15="http://schemas.microsoft.com/office/word/2012/wordml" xmlns:w16cid="http://schemas.microsoft.com/office/word/2016/wordml/cid" xmlns:w16se="http://schemas.microsoft.com/office/word/2015/wordml/symex" mc:Ignorable="w14 w15 w16se w16cid">
+<w:styles xmlns:mc="http://schemas.openxmlformats.org/markup-compatibility/2006" xmlns:r="http://schemas.openxmlformats.org/officeDocument/2006/relationships" xmlns:w="http://schemas.openxmlformats.org/wordprocessingml/2006/main" xmlns:w14="http://schemas.microsoft.com/office/word/2010/wordml" xmlns:w15="http://schemas.microsoft.com/office/word/2012/wordml" xmlns:w16se="http://schemas.microsoft.com/office/word/2015/wordml/symex" mc:Ignorable="w14 w15 w16se">
   <w:docDefaults>
     <w:rPrDefault>
       <w:rPr>
@@ -366,7 +721,7 @@
       </w:pPr>
     </w:pPrDefault>
   </w:docDefaults>
-  <w:latentStyles w:defLockedState="0" w:defUIPriority="99" w:defSemiHidden="0" w:defUnhideWhenUsed="0" w:defQFormat="0" w:count="375">
+  <w:latentStyles w:defLockedState="0" w:defUIPriority="99" w:defSemiHidden="0" w:defUnhideWhenUsed="0" w:defQFormat="0" w:count="371">
     <w:lsdException w:name="Normal" w:uiPriority="0" w:qFormat="1"/>
     <w:lsdException w:name="heading 1" w:uiPriority="9" w:qFormat="1"/>
     <w:lsdException w:name="heading 2" w:semiHidden="1" w:uiPriority="9" w:unhideWhenUsed="1" w:qFormat="1"/>
@@ -738,10 +1093,6 @@
     <w:lsdException w:name="List Table 5 Dark Accent 6" w:uiPriority="50"/>
     <w:lsdException w:name="List Table 6 Colorful Accent 6" w:uiPriority="51"/>
     <w:lsdException w:name="List Table 7 Colorful Accent 6" w:uiPriority="52"/>
-    <w:lsdException w:name="Mention" w:semiHidden="1" w:unhideWhenUsed="1"/>
-    <w:lsdException w:name="Smart Hyperlink" w:semiHidden="1" w:unhideWhenUsed="1"/>
-    <w:lsdException w:name="Hashtag" w:semiHidden="1" w:unhideWhenUsed="1"/>
-    <w:lsdException w:name="Unresolved Mention" w:semiHidden="1" w:unhideWhenUsed="1"/>
   </w:latentStyles>
   <w:style w:type="paragraph" w:default="1" w:styleId="Norml">
     <w:name w:val="Normal"/>
@@ -826,7 +1177,7 @@
       <w:u w:val="single"/>
     </w:rPr>
   </w:style>
-  <w:style w:type="character" w:styleId="Feloldatlanmegemlts">
+  <w:style w:type="character" w:customStyle="1" w:styleId="UnresolvedMention">
     <w:name w:val="Unresolved Mention"/>
     <w:basedOn w:val="Bekezdsalapbettpusa"/>
     <w:uiPriority w:val="99"/>

</xml_diff>